<commit_message>
Lights change color in rooms, can resize window too!!!
</commit_message>
<xml_diff>
--- a/Proposal Brief.docx
+++ b/Proposal Brief.docx
@@ -11,10 +11,10 @@
           <w:noProof/>
         </w:rPr>
         <w:drawing>
-          <wp:inline distT="0" distB="0" distL="0" distR="0" wp14:anchorId="4EE1B040" wp14:editId="4333607D">
-            <wp:extent cx="5527040" cy="941705"/>
-            <wp:effectExtent l="0" t="0" r="0" b="0"/>
-            <wp:docPr id="1" name="Picture 1" descr="C:\Users\cameron.baron\Pictures\cooltext174063959964317.gif"/>
+          <wp:inline distT="0" distB="0" distL="0" distR="0">
+            <wp:extent cx="5521960" cy="962025"/>
+            <wp:effectExtent l="0" t="0" r="2540" b="9525"/>
+            <wp:docPr id="2" name="Picture 2" descr="C:\Users\cameron.baron\Downloads\cooltext180428417016993.gif"/>
             <wp:cNvGraphicFramePr>
               <a:graphicFrameLocks xmlns:a="http://schemas.openxmlformats.org/drawingml/2006/main" noChangeAspect="1"/>
             </wp:cNvGraphicFramePr>
@@ -22,7 +22,7 @@
               <a:graphicData uri="http://schemas.openxmlformats.org/drawingml/2006/picture">
                 <pic:pic xmlns:pic="http://schemas.openxmlformats.org/drawingml/2006/picture">
                   <pic:nvPicPr>
-                    <pic:cNvPr id="0" name="Picture 1" descr="C:\Users\cameron.baron\Pictures\cooltext174063959964317.gif"/>
+                    <pic:cNvPr id="0" name="Picture 1" descr="C:\Users\cameron.baron\Downloads\cooltext180428417016993.gif"/>
                     <pic:cNvPicPr>
                       <a:picLocks noChangeAspect="1" noChangeArrowheads="1" noCrop="1"/>
                     </pic:cNvPicPr>
@@ -43,7 +43,7 @@
                   <pic:spPr bwMode="auto">
                     <a:xfrm>
                       <a:off x="0" y="0"/>
-                      <a:ext cx="5527040" cy="941705"/>
+                      <a:ext cx="5521960" cy="962025"/>
                     </a:xfrm>
                     <a:prstGeom prst="rect">
                       <a:avLst/>
@@ -61,63 +61,155 @@
       </w:r>
     </w:p>
     <w:p>
-      <w:r>
-        <w:rPr>
-          <w:rStyle w:val="IntenseEmphasis"/>
-        </w:rPr>
-        <w:t>Complex System</w:t>
-      </w:r>
-      <w:r>
-        <w:t xml:space="preserve">: </w:t>
-      </w:r>
-      <w:r>
+      <w:pPr>
+        <w:jc w:val="center"/>
+        <w:rPr>
+          <w:sz w:val="40"/>
+          <w:szCs w:val="40"/>
+        </w:rPr>
+      </w:pPr>
+      <w:r>
+        <w:rPr>
+          <w:rStyle w:val="BookTitle"/>
+          <w:sz w:val="40"/>
+          <w:szCs w:val="40"/>
+        </w:rPr>
+        <w:t>Complex Game Audio System</w:t>
+      </w:r>
+      <w:r>
+        <w:rPr>
+          <w:sz w:val="40"/>
+          <w:szCs w:val="40"/>
+        </w:rPr>
         <w:br/>
-        <w:t>Game Audio</w:t>
       </w:r>
     </w:p>
     <w:p>
+      <w:pPr>
+        <w:rPr>
+          <w:sz w:val="24"/>
+          <w:szCs w:val="24"/>
+        </w:rPr>
+      </w:pPr>
       <w:r>
         <w:rPr>
           <w:rStyle w:val="IntenseEmphasis"/>
+          <w:sz w:val="24"/>
+          <w:szCs w:val="24"/>
         </w:rPr>
         <w:t>Objectives</w:t>
       </w:r>
       <w:r>
+        <w:rPr>
+          <w:sz w:val="24"/>
+          <w:szCs w:val="24"/>
+        </w:rPr>
         <w:t>:</w:t>
       </w:r>
       <w:r>
+        <w:rPr>
+          <w:sz w:val="24"/>
+          <w:szCs w:val="24"/>
+        </w:rPr>
         <w:br/>
       </w:r>
       <w:r>
-        <w:t>To design and implement one of more complex systems in an application demonstrating knowledge of the chosen compl</w:t>
-      </w:r>
-      <w:bookmarkStart w:id="0" w:name="_GoBack"/>
-      <w:bookmarkEnd w:id="0"/>
-      <w:r>
-        <w:t>ex system.</w:t>
+        <w:rPr>
+          <w:sz w:val="24"/>
+          <w:szCs w:val="24"/>
+        </w:rPr>
+        <w:t>To design and implement one of more complex systems in an application demonstrating knowledge of the chosen complex system.</w:t>
       </w:r>
     </w:p>
     <w:p>
-      <w:r>
-        <w:t xml:space="preserve">Using game audio, I plan to create a small scene in which the user/player will </w:t>
-      </w:r>
-      <w:r>
-        <w:t>be able to see visual representations of sounds, in the way of “ripple effects”, emitting from objects as the make sounds.</w:t>
+      <w:pPr>
+        <w:rPr>
+          <w:sz w:val="24"/>
+          <w:szCs w:val="24"/>
+        </w:rPr>
+      </w:pPr>
+      <w:r>
+        <w:rPr>
+          <w:sz w:val="24"/>
+          <w:szCs w:val="24"/>
+        </w:rPr>
+        <w:t>Create a scene that uses occlusion and reverberation to apply effects to multiple sounds.</w:t>
+      </w:r>
+      <w:r>
+        <w:rPr>
+          <w:sz w:val="24"/>
+          <w:szCs w:val="24"/>
+        </w:rPr>
+        <w:br/>
+        <w:t>Using digital signal processing (DSP) create a system to detect “beats” and create a visua</w:t>
+      </w:r>
+      <w:r>
+        <w:rPr>
+          <w:sz w:val="24"/>
+          <w:szCs w:val="24"/>
+        </w:rPr>
+        <w:t xml:space="preserve">lization from the gathered data, </w:t>
+      </w:r>
+      <w:proofErr w:type="spellStart"/>
+      <w:r>
+        <w:rPr>
+          <w:sz w:val="24"/>
+          <w:szCs w:val="24"/>
+        </w:rPr>
+        <w:t>eg</w:t>
+      </w:r>
+      <w:proofErr w:type="spellEnd"/>
+      <w:r>
+        <w:rPr>
+          <w:sz w:val="24"/>
+          <w:szCs w:val="24"/>
+        </w:rPr>
+        <w:t xml:space="preserve">. Lighting, </w:t>
+      </w:r>
+      <w:proofErr w:type="spellStart"/>
+      <w:r>
+        <w:rPr>
+          <w:sz w:val="24"/>
+          <w:szCs w:val="24"/>
+        </w:rPr>
+        <w:t>shader</w:t>
+      </w:r>
+      <w:proofErr w:type="spellEnd"/>
+      <w:r>
+        <w:rPr>
+          <w:sz w:val="24"/>
+          <w:szCs w:val="24"/>
+        </w:rPr>
+        <w:t xml:space="preserve"> effects, etc.</w:t>
+      </w:r>
+      <w:r>
+        <w:rPr>
+          <w:sz w:val="24"/>
+          <w:szCs w:val="24"/>
+        </w:rPr>
+        <w:br/>
       </w:r>
     </w:p>
     <w:p>
-      <w:r>
-        <w:t>Mesh simplification algorithms will be need to be keep performance up, as meshes will need to be created a second time using FMOD’s Geometry library. Using this library will make Occlusion and Reverberation much easier to implement.</w:t>
-      </w:r>
-    </w:p>
-    <w:p>
+      <w:pPr>
+        <w:rPr>
+          <w:sz w:val="24"/>
+          <w:szCs w:val="24"/>
+        </w:rPr>
+      </w:pPr>
       <w:r>
         <w:rPr>
           <w:rStyle w:val="IntenseEmphasis"/>
+          <w:sz w:val="24"/>
+          <w:szCs w:val="24"/>
         </w:rPr>
         <w:t>Plan of Action</w:t>
       </w:r>
       <w:r>
+        <w:rPr>
+          <w:sz w:val="24"/>
+          <w:szCs w:val="24"/>
+        </w:rPr>
         <w:t>:</w:t>
       </w:r>
     </w:p>
@@ -128,10 +220,20 @@
           <w:ilvl w:val="0"/>
           <w:numId w:val="1"/>
         </w:numPr>
-      </w:pPr>
-      <w:r>
+        <w:rPr>
+          <w:sz w:val="24"/>
+          <w:szCs w:val="24"/>
+        </w:rPr>
+      </w:pPr>
+      <w:r>
+        <w:rPr>
+          <w:sz w:val="24"/>
+          <w:szCs w:val="24"/>
+        </w:rPr>
         <w:t>Make scene with sounds</w:t>
       </w:r>
+      <w:bookmarkStart w:id="0" w:name="_GoBack"/>
+      <w:bookmarkEnd w:id="0"/>
     </w:p>
     <w:p>
       <w:pPr>
@@ -140,8 +242,16 @@
           <w:ilvl w:val="0"/>
           <w:numId w:val="1"/>
         </w:numPr>
-      </w:pPr>
-      <w:r>
+        <w:rPr>
+          <w:sz w:val="24"/>
+          <w:szCs w:val="24"/>
+        </w:rPr>
+      </w:pPr>
+      <w:r>
+        <w:rPr>
+          <w:sz w:val="24"/>
+          <w:szCs w:val="24"/>
+        </w:rPr>
         <w:t>Add effects to sounds</w:t>
       </w:r>
     </w:p>
@@ -152,8 +262,16 @@
           <w:ilvl w:val="0"/>
           <w:numId w:val="1"/>
         </w:numPr>
-      </w:pPr>
-      <w:r>
+        <w:rPr>
+          <w:sz w:val="24"/>
+          <w:szCs w:val="24"/>
+        </w:rPr>
+      </w:pPr>
+      <w:r>
+        <w:rPr>
+          <w:sz w:val="24"/>
+          <w:szCs w:val="24"/>
+        </w:rPr>
         <w:t>Create sound interactive geometry</w:t>
       </w:r>
     </w:p>
@@ -164,53 +282,165 @@
           <w:ilvl w:val="0"/>
           <w:numId w:val="1"/>
         </w:numPr>
-      </w:pPr>
+        <w:rPr>
+          <w:sz w:val="24"/>
+          <w:szCs w:val="24"/>
+        </w:rPr>
+      </w:pPr>
+      <w:r>
+        <w:rPr>
+          <w:sz w:val="24"/>
+          <w:szCs w:val="24"/>
+        </w:rPr>
+        <w:t>Add GUI interaction</w:t>
+      </w:r>
     </w:p>
     <w:p>
       <w:pPr>
-        <w:rPr>
-          <w:rStyle w:val="IntenseEmphasis"/>
-        </w:rPr>
-      </w:pPr>
-      <w:r>
-        <w:rPr>
-          <w:rStyle w:val="IntenseEmphasis"/>
-        </w:rPr>
-        <w:t>Management Plan</w:t>
-      </w:r>
-      <w:r>
-        <w:t>:</w:t>
-      </w:r>
-      <w:r>
-        <w:br/>
+        <w:pStyle w:val="ListParagraph"/>
+        <w:numPr>
+          <w:ilvl w:val="0"/>
+          <w:numId w:val="1"/>
+        </w:numPr>
+        <w:rPr>
+          <w:sz w:val="24"/>
+          <w:szCs w:val="24"/>
+        </w:rPr>
+      </w:pPr>
+      <w:r>
+        <w:rPr>
+          <w:sz w:val="24"/>
+          <w:szCs w:val="24"/>
+        </w:rPr>
+        <w:t>Retrieve and store information from sound playing</w:t>
       </w:r>
     </w:p>
     <w:p>
-      <w:r>
+      <w:pPr>
+        <w:pStyle w:val="ListParagraph"/>
+        <w:numPr>
+          <w:ilvl w:val="0"/>
+          <w:numId w:val="1"/>
+        </w:numPr>
         <w:rPr>
           <w:rStyle w:val="IntenseEmphasis"/>
-        </w:rPr>
-        <w:t>Conclusion</w:t>
-      </w:r>
-      <w:r>
-        <w:t>:</w:t>
-      </w:r>
-      <w:r>
+          <w:i w:val="0"/>
+          <w:iCs w:val="0"/>
+          <w:color w:val="auto"/>
+          <w:sz w:val="24"/>
+          <w:szCs w:val="24"/>
+        </w:rPr>
+      </w:pPr>
+      <w:r>
+        <w:rPr>
+          <w:sz w:val="24"/>
+          <w:szCs w:val="24"/>
+        </w:rPr>
+        <w:t>Using stored data create a visualization</w:t>
+      </w:r>
+      <w:r>
+        <w:rPr>
+          <w:sz w:val="24"/>
+          <w:szCs w:val="24"/>
+        </w:rPr>
         <w:br/>
       </w:r>
     </w:p>
     <w:p>
+      <w:pPr>
+        <w:rPr>
+          <w:sz w:val="24"/>
+          <w:szCs w:val="24"/>
+        </w:rPr>
+      </w:pPr>
       <w:r>
         <w:rPr>
           <w:rStyle w:val="IntenseEmphasis"/>
+          <w:sz w:val="24"/>
+          <w:szCs w:val="24"/>
+        </w:rPr>
+        <w:t>Conclusion</w:t>
+      </w:r>
+      <w:r>
+        <w:rPr>
+          <w:sz w:val="24"/>
+          <w:szCs w:val="24"/>
+        </w:rPr>
+        <w:t>:</w:t>
+      </w:r>
+      <w:r>
+        <w:rPr>
+          <w:sz w:val="24"/>
+          <w:szCs w:val="24"/>
+        </w:rPr>
+        <w:br/>
+        <w:t xml:space="preserve">I believe the target I have set for myself is within reach for the amount of time we have available. While I could spend more time on making the visuals “better” or “prettier”, I think my time is </w:t>
+      </w:r>
+      <w:r>
+        <w:rPr>
+          <w:sz w:val="24"/>
+          <w:szCs w:val="24"/>
+        </w:rPr>
+        <w:t>better spent researching and learning FMOD and how best to use it the best I can. Learning FMOD will be the biggest time consumer in this assignment, as there are only limited tutorials and documentation available.</w:t>
+      </w:r>
+    </w:p>
+    <w:p>
+      <w:pPr>
+        <w:rPr>
+          <w:sz w:val="24"/>
+          <w:szCs w:val="24"/>
+        </w:rPr>
+      </w:pPr>
+      <w:r>
+        <w:rPr>
+          <w:sz w:val="24"/>
+          <w:szCs w:val="24"/>
+        </w:rPr>
+        <w:t>Ideally if I have enough time there would be more that I would like to do with the program. But at the same time, getting the sound occlusion and effects working smoothly is my main priority.</w:t>
+      </w:r>
+      <w:r>
+        <w:rPr>
+          <w:sz w:val="24"/>
+          <w:szCs w:val="24"/>
+        </w:rPr>
+        <w:br/>
+      </w:r>
+    </w:p>
+    <w:p>
+      <w:pPr>
+        <w:rPr>
+          <w:sz w:val="24"/>
+          <w:szCs w:val="24"/>
+        </w:rPr>
+      </w:pPr>
+      <w:r>
+        <w:rPr>
+          <w:rStyle w:val="IntenseEmphasis"/>
+          <w:sz w:val="24"/>
+          <w:szCs w:val="24"/>
         </w:rPr>
         <w:t>References</w:t>
       </w:r>
       <w:r>
+        <w:rPr>
+          <w:sz w:val="24"/>
+          <w:szCs w:val="24"/>
+        </w:rPr>
         <w:t>:</w:t>
       </w:r>
       <w:r>
+        <w:rPr>
+          <w:sz w:val="24"/>
+          <w:szCs w:val="24"/>
+        </w:rPr>
         <w:br/>
+      </w:r>
+      <w:r>
+        <w:rPr>
+          <w:sz w:val="24"/>
+          <w:szCs w:val="24"/>
+        </w:rPr>
+        <w:t>http://www.fmod.org/documentation/#content/generated/common/overview_lowlevel.html</w:t>
       </w:r>
     </w:p>
     <w:sectPr>
@@ -823,6 +1053,20 @@
       <w:contextualSpacing/>
     </w:pPr>
   </w:style>
+  <w:style w:type="character" w:styleId="BookTitle">
+    <w:name w:val="Book Title"/>
+    <w:basedOn w:val="DefaultParagraphFont"/>
+    <w:uiPriority w:val="33"/>
+    <w:qFormat/>
+    <w:rsid w:val="001762AA"/>
+    <w:rPr>
+      <w:b/>
+      <w:bCs/>
+      <w:i/>
+      <w:iCs/>
+      <w:spacing w:val="5"/>
+    </w:rPr>
+  </w:style>
 </w:styles>
 </file>
 

</xml_diff>